<commit_message>
UPDATE - Atualizando evidenvias dos testes realizados
</commit_message>
<xml_diff>
--- a/EVIDÊNCIAS/[001] [EVIDENCIAS] [TELA INICIAL].docx
+++ b/EVIDÊNCIAS/[001] [EVIDENCIAS] [TELA INICIAL].docx
@@ -534,23 +534,10 @@
                 <w:b/>
                 <w:bCs/>
               </w:rPr>
-              <w:t>Então</w:t>
-            </w:r>
-            <w:r>
-              <w:rPr>
-                <w:b/>
-                <w:bCs/>
-              </w:rPr>
-              <w:t xml:space="preserve"> </w:t>
-            </w:r>
-            <w:r>
-              <w:t xml:space="preserve">o </w:t>
-            </w:r>
-            <w:r>
-              <w:t>aplicativo</w:t>
-            </w:r>
-            <w:r>
-              <w:t xml:space="preserve"> apresenta a Tela Inicial com as opções “</w:t>
+              <w:t xml:space="preserve">Então </w:t>
+            </w:r>
+            <w:r>
+              <w:t>o aplicativo apresenta a Tela Inicial com as opções “</w:t>
             </w:r>
             <w:r>
               <w:rPr>
@@ -590,30 +577,116 @@
             <w:pPr>
               <w:spacing w:line="276" w:lineRule="auto"/>
               <w:jc w:val="center"/>
-              <w:rPr>
-                <w:sz w:val="24"/>
-                <w:szCs w:val="24"/>
-              </w:rPr>
             </w:pPr>
+            <w:r>
+              <w:rPr>
+                <w:noProof/>
+              </w:rPr>
+              <w:drawing>
+                <wp:inline distT="0" distB="0" distL="0" distR="0" wp14:anchorId="72FFEEA5" wp14:editId="5DA0DA6E">
+                  <wp:extent cx="1604514" cy="2277627"/>
+                  <wp:effectExtent l="12700" t="12700" r="8890" b="8890"/>
+                  <wp:docPr id="2" name="Imagem 2"/>
+                  <wp:cNvGraphicFramePr>
+                    <a:graphicFrameLocks xmlns:a="http://schemas.openxmlformats.org/drawingml/2006/main" noChangeAspect="1"/>
+                  </wp:cNvGraphicFramePr>
+                  <a:graphic xmlns:a="http://schemas.openxmlformats.org/drawingml/2006/main">
+                    <a:graphicData uri="http://schemas.openxmlformats.org/drawingml/2006/picture">
+                      <pic:pic xmlns:pic="http://schemas.openxmlformats.org/drawingml/2006/picture">
+                        <pic:nvPicPr>
+                          <pic:cNvPr id="2" name="Imagem 2"/>
+                          <pic:cNvPicPr/>
+                        </pic:nvPicPr>
+                        <pic:blipFill>
+                          <a:blip r:embed="rId7" cstate="print">
+                            <a:extLst>
+                              <a:ext uri="{28A0092B-C50C-407E-A947-70E740481C1C}">
+                                <a14:useLocalDpi xmlns:a14="http://schemas.microsoft.com/office/drawing/2010/main" val="0"/>
+                              </a:ext>
+                            </a:extLst>
+                          </a:blip>
+                          <a:stretch>
+                            <a:fillRect/>
+                          </a:stretch>
+                        </pic:blipFill>
+                        <pic:spPr>
+                          <a:xfrm>
+                            <a:off x="0" y="0"/>
+                            <a:ext cx="1628886" cy="2312223"/>
+                          </a:xfrm>
+                          <a:prstGeom prst="rect">
+                            <a:avLst/>
+                          </a:prstGeom>
+                          <a:ln>
+                            <a:solidFill>
+                              <a:schemeClr val="accent1"/>
+                            </a:solidFill>
+                          </a:ln>
+                        </pic:spPr>
+                      </pic:pic>
+                    </a:graphicData>
+                  </a:graphic>
+                </wp:inline>
+              </w:drawing>
+            </w:r>
+            <w:r>
+              <w:t xml:space="preserve"> </w:t>
+            </w:r>
+            <w:r>
+              <w:rPr>
+                <w:noProof/>
+              </w:rPr>
+              <w:drawing>
+                <wp:inline distT="0" distB="0" distL="0" distR="0" wp14:anchorId="65B95E82" wp14:editId="3B49A2A7">
+                  <wp:extent cx="1202168" cy="2319212"/>
+                  <wp:effectExtent l="12700" t="12700" r="17145" b="17780"/>
+                  <wp:docPr id="1" name="Imagem 1"/>
+                  <wp:cNvGraphicFramePr>
+                    <a:graphicFrameLocks xmlns:a="http://schemas.openxmlformats.org/drawingml/2006/main" noChangeAspect="1"/>
+                  </wp:cNvGraphicFramePr>
+                  <a:graphic xmlns:a="http://schemas.openxmlformats.org/drawingml/2006/main">
+                    <a:graphicData uri="http://schemas.openxmlformats.org/drawingml/2006/picture">
+                      <pic:pic xmlns:pic="http://schemas.openxmlformats.org/drawingml/2006/picture">
+                        <pic:nvPicPr>
+                          <pic:cNvPr id="1" name="Imagem 1"/>
+                          <pic:cNvPicPr/>
+                        </pic:nvPicPr>
+                        <pic:blipFill>
+                          <a:blip r:embed="rId8" cstate="print">
+                            <a:extLst>
+                              <a:ext uri="{28A0092B-C50C-407E-A947-70E740481C1C}">
+                                <a14:useLocalDpi xmlns:a14="http://schemas.microsoft.com/office/drawing/2010/main" val="0"/>
+                              </a:ext>
+                            </a:extLst>
+                          </a:blip>
+                          <a:stretch>
+                            <a:fillRect/>
+                          </a:stretch>
+                        </pic:blipFill>
+                        <pic:spPr>
+                          <a:xfrm flipH="1">
+                            <a:off x="0" y="0"/>
+                            <a:ext cx="1215290" cy="2344527"/>
+                          </a:xfrm>
+                          <a:prstGeom prst="rect">
+                            <a:avLst/>
+                          </a:prstGeom>
+                          <a:ln>
+                            <a:solidFill>
+                              <a:schemeClr val="accent1"/>
+                            </a:solidFill>
+                          </a:ln>
+                        </pic:spPr>
+                      </pic:pic>
+                    </a:graphicData>
+                  </a:graphic>
+                </wp:inline>
+              </w:drawing>
+            </w:r>
           </w:p>
           <w:p>
             <w:pPr>
               <w:spacing w:line="276" w:lineRule="auto"/>
-              <w:jc w:val="center"/>
-              <w:rPr>
-                <w:sz w:val="24"/>
-                <w:szCs w:val="24"/>
-              </w:rPr>
-            </w:pPr>
-          </w:p>
-          <w:p>
-            <w:pPr>
-              <w:spacing w:line="276" w:lineRule="auto"/>
-              <w:jc w:val="center"/>
-              <w:rPr>
-                <w:sz w:val="24"/>
-                <w:szCs w:val="24"/>
-              </w:rPr>
             </w:pPr>
           </w:p>
         </w:tc>
@@ -653,18 +726,9 @@
           <w:p>
             <w:pPr>
               <w:spacing w:line="276" w:lineRule="auto"/>
-              <w:jc w:val="center"/>
-              <w:rPr>
-                <w:sz w:val="24"/>
-                <w:szCs w:val="24"/>
-              </w:rPr>
             </w:pPr>
             <w:r>
-              <w:rPr>
-                <w:sz w:val="24"/>
-                <w:szCs w:val="24"/>
-              </w:rPr>
-              <w:t>-</w:t>
+              <w:t>Ao clicar no aplicativo, o sistema apresentou a tela inicial conforme o esperado.</w:t>
             </w:r>
           </w:p>
         </w:tc>
@@ -725,17 +789,7 @@
                 <w:sz w:val="32"/>
                 <w:szCs w:val="32"/>
               </w:rPr>
-              <w:t xml:space="preserve">CENÁRIO </w:t>
-            </w:r>
-            <w:r>
-              <w:rPr>
-                <w:b/>
-                <w:bCs/>
-                <w:color w:val="FFFFFF" w:themeColor="background1"/>
-                <w:sz w:val="32"/>
-                <w:szCs w:val="32"/>
-              </w:rPr>
-              <w:t>2</w:t>
+              <w:t>CENÁRIO 2</w:t>
             </w:r>
             <w:r>
               <w:rPr>
@@ -799,21 +853,7 @@
                 <w:b/>
                 <w:bCs/>
               </w:rPr>
-              <w:t xml:space="preserve">Cenário: </w:t>
-            </w:r>
-            <w:r>
-              <w:rPr>
-                <w:b/>
-                <w:bCs/>
-              </w:rPr>
-              <w:t>D</w:t>
-            </w:r>
-            <w:r>
-              <w:rPr>
-                <w:b/>
-                <w:bCs/>
-              </w:rPr>
-              <w:t>irecionamento da opção “Cadastrar”</w:t>
+              <w:t>Cenário: Direcionamento da opção “Cadastrar”</w:t>
             </w:r>
           </w:p>
           <w:p>
@@ -901,31 +941,110 @@
             <w:pPr>
               <w:spacing w:line="276" w:lineRule="auto"/>
               <w:jc w:val="center"/>
-              <w:rPr>
-                <w:sz w:val="24"/>
-                <w:szCs w:val="24"/>
-              </w:rPr>
             </w:pPr>
-          </w:p>
-          <w:p>
-            <w:pPr>
-              <w:spacing w:line="276" w:lineRule="auto"/>
-              <w:jc w:val="center"/>
-              <w:rPr>
-                <w:sz w:val="24"/>
-                <w:szCs w:val="24"/>
-              </w:rPr>
-            </w:pPr>
-          </w:p>
-          <w:p>
-            <w:pPr>
-              <w:spacing w:line="276" w:lineRule="auto"/>
-              <w:jc w:val="center"/>
-              <w:rPr>
-                <w:sz w:val="24"/>
-                <w:szCs w:val="24"/>
-              </w:rPr>
-            </w:pPr>
+            <w:r>
+              <w:rPr>
+                <w:noProof/>
+              </w:rPr>
+              <w:lastRenderedPageBreak/>
+              <w:drawing>
+                <wp:inline distT="0" distB="0" distL="0" distR="0" wp14:anchorId="7DFEF75E" wp14:editId="5C6AB778">
+                  <wp:extent cx="1280844" cy="2618150"/>
+                  <wp:effectExtent l="12700" t="12700" r="14605" b="10795"/>
+                  <wp:docPr id="3" name="Imagem 3"/>
+                  <wp:cNvGraphicFramePr>
+                    <a:graphicFrameLocks xmlns:a="http://schemas.openxmlformats.org/drawingml/2006/main" noChangeAspect="1"/>
+                  </wp:cNvGraphicFramePr>
+                  <a:graphic xmlns:a="http://schemas.openxmlformats.org/drawingml/2006/main">
+                    <a:graphicData uri="http://schemas.openxmlformats.org/drawingml/2006/picture">
+                      <pic:pic xmlns:pic="http://schemas.openxmlformats.org/drawingml/2006/picture">
+                        <pic:nvPicPr>
+                          <pic:cNvPr id="3" name="Imagem 3"/>
+                          <pic:cNvPicPr/>
+                        </pic:nvPicPr>
+                        <pic:blipFill>
+                          <a:blip r:embed="rId9" cstate="print">
+                            <a:extLst>
+                              <a:ext uri="{28A0092B-C50C-407E-A947-70E740481C1C}">
+                                <a14:useLocalDpi xmlns:a14="http://schemas.microsoft.com/office/drawing/2010/main" val="0"/>
+                              </a:ext>
+                            </a:extLst>
+                          </a:blip>
+                          <a:stretch>
+                            <a:fillRect/>
+                          </a:stretch>
+                        </pic:blipFill>
+                        <pic:spPr>
+                          <a:xfrm>
+                            <a:off x="0" y="0"/>
+                            <a:ext cx="1317195" cy="2692455"/>
+                          </a:xfrm>
+                          <a:prstGeom prst="rect">
+                            <a:avLst/>
+                          </a:prstGeom>
+                          <a:ln>
+                            <a:solidFill>
+                              <a:schemeClr val="accent1"/>
+                            </a:solidFill>
+                          </a:ln>
+                        </pic:spPr>
+                      </pic:pic>
+                    </a:graphicData>
+                  </a:graphic>
+                </wp:inline>
+              </w:drawing>
+            </w:r>
+            <w:r>
+              <w:rPr>
+                <w:noProof/>
+              </w:rPr>
+              <w:drawing>
+                <wp:inline distT="0" distB="0" distL="0" distR="0" wp14:anchorId="418B1244" wp14:editId="6D1DE99C">
+                  <wp:extent cx="1363964" cy="2621597"/>
+                  <wp:effectExtent l="12700" t="12700" r="8255" b="7620"/>
+                  <wp:docPr id="4" name="Imagem 4"/>
+                  <wp:cNvGraphicFramePr>
+                    <a:graphicFrameLocks xmlns:a="http://schemas.openxmlformats.org/drawingml/2006/main" noChangeAspect="1"/>
+                  </wp:cNvGraphicFramePr>
+                  <a:graphic xmlns:a="http://schemas.openxmlformats.org/drawingml/2006/main">
+                    <a:graphicData uri="http://schemas.openxmlformats.org/drawingml/2006/picture">
+                      <pic:pic xmlns:pic="http://schemas.openxmlformats.org/drawingml/2006/picture">
+                        <pic:nvPicPr>
+                          <pic:cNvPr id="4" name="Imagem 4"/>
+                          <pic:cNvPicPr/>
+                        </pic:nvPicPr>
+                        <pic:blipFill>
+                          <a:blip r:embed="rId10" cstate="print">
+                            <a:extLst>
+                              <a:ext uri="{28A0092B-C50C-407E-A947-70E740481C1C}">
+                                <a14:useLocalDpi xmlns:a14="http://schemas.microsoft.com/office/drawing/2010/main" val="0"/>
+                              </a:ext>
+                            </a:extLst>
+                          </a:blip>
+                          <a:stretch>
+                            <a:fillRect/>
+                          </a:stretch>
+                        </pic:blipFill>
+                        <pic:spPr>
+                          <a:xfrm>
+                            <a:off x="0" y="0"/>
+                            <a:ext cx="1383107" cy="2658390"/>
+                          </a:xfrm>
+                          <a:prstGeom prst="rect">
+                            <a:avLst/>
+                          </a:prstGeom>
+                          <a:ln>
+                            <a:solidFill>
+                              <a:schemeClr val="accent1"/>
+                            </a:solidFill>
+                          </a:ln>
+                        </pic:spPr>
+                      </pic:pic>
+                    </a:graphicData>
+                  </a:graphic>
+                </wp:inline>
+              </w:drawing>
+            </w:r>
           </w:p>
         </w:tc>
       </w:tr>
@@ -934,6 +1053,7 @@
           <w:tcPr>
             <w:tcW w:w="2090" w:type="dxa"/>
             <w:shd w:val="clear" w:color="auto" w:fill="B4C6E7" w:themeFill="accent1" w:themeFillTint="66"/>
+            <w:vAlign w:val="center"/>
           </w:tcPr>
           <w:p>
             <w:pPr>
@@ -964,18 +1084,20 @@
           <w:p>
             <w:pPr>
               <w:spacing w:line="276" w:lineRule="auto"/>
-              <w:jc w:val="center"/>
-              <w:rPr>
-                <w:sz w:val="24"/>
-                <w:szCs w:val="24"/>
-              </w:rPr>
+              <w:jc w:val="left"/>
             </w:pPr>
             <w:r>
-              <w:rPr>
-                <w:sz w:val="24"/>
-                <w:szCs w:val="24"/>
-              </w:rPr>
-              <w:t>-</w:t>
+              <w:t>Ao clicar na opção “</w:t>
+            </w:r>
+            <w:r>
+              <w:rPr>
+                <w:b/>
+                <w:bCs/>
+              </w:rPr>
+              <w:t>CADASTRAR</w:t>
+            </w:r>
+            <w:r>
+              <w:t>” o sistema disponibilizou a tela para preenchimento do Celular conforme o esperado.</w:t>
             </w:r>
           </w:p>
         </w:tc>
@@ -1033,7 +1155,7 @@
                 <w:sz w:val="32"/>
                 <w:szCs w:val="32"/>
               </w:rPr>
-              <w:t xml:space="preserve">CENÁRIO </w:t>
+              <w:t>CENÁRIO 3</w:t>
             </w:r>
             <w:r>
               <w:rPr>
@@ -1043,7 +1165,7 @@
                 <w:sz w:val="32"/>
                 <w:szCs w:val="32"/>
               </w:rPr>
-              <w:t>3</w:t>
+              <w:t>] [</w:t>
             </w:r>
             <w:r>
               <w:rPr>
@@ -1053,37 +1175,7 @@
                 <w:sz w:val="32"/>
                 <w:szCs w:val="32"/>
               </w:rPr>
-              <w:t>] [</w:t>
-            </w:r>
-            <w:r>
-              <w:rPr>
-                <w:b/>
-                <w:bCs/>
-                <w:color w:val="FFFFFF" w:themeColor="background1"/>
-                <w:sz w:val="32"/>
-                <w:szCs w:val="32"/>
-              </w:rPr>
-              <w:t>DIRECIONAMENTO DA OPÇÃO “</w:t>
-            </w:r>
-            <w:r>
-              <w:rPr>
-                <w:b/>
-                <w:bCs/>
-                <w:color w:val="FFFFFF" w:themeColor="background1"/>
-                <w:sz w:val="32"/>
-                <w:szCs w:val="32"/>
-              </w:rPr>
-              <w:t>ENTRAR</w:t>
-            </w:r>
-            <w:r>
-              <w:rPr>
-                <w:b/>
-                <w:bCs/>
-                <w:color w:val="FFFFFF" w:themeColor="background1"/>
-                <w:sz w:val="32"/>
-                <w:szCs w:val="32"/>
-              </w:rPr>
-              <w:t>”</w:t>
+              <w:t>DIRECIONAMENTO DA OPÇÃO “ENTRAR”</w:t>
             </w:r>
             <w:r>
               <w:rPr>
@@ -1154,14 +1246,7 @@
                 <w:b/>
                 <w:bCs/>
               </w:rPr>
-              <w:t>Quando</w:t>
-            </w:r>
-            <w:r>
-              <w:rPr>
-                <w:b/>
-                <w:bCs/>
-              </w:rPr>
-              <w:t xml:space="preserve"> </w:t>
+              <w:t xml:space="preserve">Quando </w:t>
             </w:r>
             <w:r>
               <w:t>clicar na opção “</w:t>
@@ -1186,13 +1271,16 @@
               <w:t xml:space="preserve">Então </w:t>
             </w:r>
             <w:r>
-              <w:t xml:space="preserve">o usuário é direcionado para a </w:t>
-            </w:r>
-            <w:r>
-              <w:t xml:space="preserve">tela de visualização </w:t>
-            </w:r>
-            <w:r>
-              <w:t>da temperatura</w:t>
+              <w:t xml:space="preserve">o usuário é direcionado </w:t>
+            </w:r>
+            <w:r>
+              <w:t>para</w:t>
+            </w:r>
+            <w:r>
+              <w:t xml:space="preserve"> a tela de</w:t>
+            </w:r>
+            <w:r>
+              <w:t xml:space="preserve"> realizar o login</w:t>
             </w:r>
           </w:p>
           <w:p>
@@ -1212,31 +1300,109 @@
             <w:pPr>
               <w:spacing w:line="276" w:lineRule="auto"/>
               <w:jc w:val="center"/>
-              <w:rPr>
-                <w:sz w:val="24"/>
-                <w:szCs w:val="24"/>
-              </w:rPr>
             </w:pPr>
-          </w:p>
-          <w:p>
-            <w:pPr>
-              <w:spacing w:line="276" w:lineRule="auto"/>
-              <w:jc w:val="center"/>
-              <w:rPr>
-                <w:sz w:val="24"/>
-                <w:szCs w:val="24"/>
-              </w:rPr>
-            </w:pPr>
-          </w:p>
-          <w:p>
-            <w:pPr>
-              <w:spacing w:line="276" w:lineRule="auto"/>
-              <w:jc w:val="center"/>
-              <w:rPr>
-                <w:sz w:val="24"/>
-                <w:szCs w:val="24"/>
-              </w:rPr>
-            </w:pPr>
+            <w:r>
+              <w:rPr>
+                <w:noProof/>
+              </w:rPr>
+              <w:drawing>
+                <wp:inline distT="0" distB="0" distL="0" distR="0" wp14:anchorId="04FEAED3" wp14:editId="37A878D0">
+                  <wp:extent cx="1308927" cy="2531099"/>
+                  <wp:effectExtent l="12700" t="12700" r="12065" b="9525"/>
+                  <wp:docPr id="5" name="Imagem 5"/>
+                  <wp:cNvGraphicFramePr>
+                    <a:graphicFrameLocks xmlns:a="http://schemas.openxmlformats.org/drawingml/2006/main" noChangeAspect="1"/>
+                  </wp:cNvGraphicFramePr>
+                  <a:graphic xmlns:a="http://schemas.openxmlformats.org/drawingml/2006/main">
+                    <a:graphicData uri="http://schemas.openxmlformats.org/drawingml/2006/picture">
+                      <pic:pic xmlns:pic="http://schemas.openxmlformats.org/drawingml/2006/picture">
+                        <pic:nvPicPr>
+                          <pic:cNvPr id="5" name="Imagem 5"/>
+                          <pic:cNvPicPr/>
+                        </pic:nvPicPr>
+                        <pic:blipFill>
+                          <a:blip r:embed="rId11" cstate="print">
+                            <a:extLst>
+                              <a:ext uri="{28A0092B-C50C-407E-A947-70E740481C1C}">
+                                <a14:useLocalDpi xmlns:a14="http://schemas.microsoft.com/office/drawing/2010/main" val="0"/>
+                              </a:ext>
+                            </a:extLst>
+                          </a:blip>
+                          <a:stretch>
+                            <a:fillRect/>
+                          </a:stretch>
+                        </pic:blipFill>
+                        <pic:spPr>
+                          <a:xfrm>
+                            <a:off x="0" y="0"/>
+                            <a:ext cx="1354000" cy="2618257"/>
+                          </a:xfrm>
+                          <a:prstGeom prst="rect">
+                            <a:avLst/>
+                          </a:prstGeom>
+                          <a:ln>
+                            <a:solidFill>
+                              <a:schemeClr val="accent1"/>
+                            </a:solidFill>
+                          </a:ln>
+                        </pic:spPr>
+                      </pic:pic>
+                    </a:graphicData>
+                  </a:graphic>
+                </wp:inline>
+              </w:drawing>
+            </w:r>
+            <w:r>
+              <w:rPr>
+                <w:noProof/>
+              </w:rPr>
+              <w:drawing>
+                <wp:inline distT="0" distB="0" distL="0" distR="0" wp14:anchorId="591B86F1" wp14:editId="200F3A93">
+                  <wp:extent cx="1300914" cy="2522220"/>
+                  <wp:effectExtent l="12700" t="12700" r="7620" b="17780"/>
+                  <wp:docPr id="6" name="Imagem 6"/>
+                  <wp:cNvGraphicFramePr>
+                    <a:graphicFrameLocks xmlns:a="http://schemas.openxmlformats.org/drawingml/2006/main" noChangeAspect="1"/>
+                  </wp:cNvGraphicFramePr>
+                  <a:graphic xmlns:a="http://schemas.openxmlformats.org/drawingml/2006/main">
+                    <a:graphicData uri="http://schemas.openxmlformats.org/drawingml/2006/picture">
+                      <pic:pic xmlns:pic="http://schemas.openxmlformats.org/drawingml/2006/picture">
+                        <pic:nvPicPr>
+                          <pic:cNvPr id="6" name="Imagem 6"/>
+                          <pic:cNvPicPr/>
+                        </pic:nvPicPr>
+                        <pic:blipFill>
+                          <a:blip r:embed="rId12" cstate="print">
+                            <a:extLst>
+                              <a:ext uri="{28A0092B-C50C-407E-A947-70E740481C1C}">
+                                <a14:useLocalDpi xmlns:a14="http://schemas.microsoft.com/office/drawing/2010/main" val="0"/>
+                              </a:ext>
+                            </a:extLst>
+                          </a:blip>
+                          <a:stretch>
+                            <a:fillRect/>
+                          </a:stretch>
+                        </pic:blipFill>
+                        <pic:spPr>
+                          <a:xfrm>
+                            <a:off x="0" y="0"/>
+                            <a:ext cx="1310203" cy="2540230"/>
+                          </a:xfrm>
+                          <a:prstGeom prst="rect">
+                            <a:avLst/>
+                          </a:prstGeom>
+                          <a:ln>
+                            <a:solidFill>
+                              <a:schemeClr val="accent1"/>
+                            </a:solidFill>
+                          </a:ln>
+                        </pic:spPr>
+                      </pic:pic>
+                    </a:graphicData>
+                  </a:graphic>
+                </wp:inline>
+              </w:drawing>
+            </w:r>
           </w:p>
         </w:tc>
       </w:tr>
@@ -1245,6 +1411,7 @@
           <w:tcPr>
             <w:tcW w:w="2090" w:type="dxa"/>
             <w:shd w:val="clear" w:color="auto" w:fill="B4C6E7" w:themeFill="accent1" w:themeFillTint="66"/>
+            <w:vAlign w:val="center"/>
           </w:tcPr>
           <w:p>
             <w:pPr>
@@ -1275,18 +1442,19 @@
           <w:p>
             <w:pPr>
               <w:spacing w:line="276" w:lineRule="auto"/>
-              <w:jc w:val="center"/>
-              <w:rPr>
-                <w:sz w:val="24"/>
-                <w:szCs w:val="24"/>
-              </w:rPr>
             </w:pPr>
             <w:r>
-              <w:rPr>
-                <w:sz w:val="24"/>
-                <w:szCs w:val="24"/>
-              </w:rPr>
-              <w:t>-</w:t>
+              <w:t>Ao clicar em “</w:t>
+            </w:r>
+            <w:r>
+              <w:rPr>
+                <w:b/>
+                <w:bCs/>
+              </w:rPr>
+              <w:t>Entrar</w:t>
+            </w:r>
+            <w:r>
+              <w:t>” o sistema não disponibilizou a tela de login, lembrando que não foi definido corretamente na documentação qual seria o comportamento desse comando.</w:t>
             </w:r>
           </w:p>
         </w:tc>
@@ -1298,12 +1466,12 @@
       </w:pPr>
     </w:p>
     <w:sectPr>
-      <w:headerReference w:type="even" r:id="rId7"/>
-      <w:headerReference w:type="default" r:id="rId8"/>
-      <w:footerReference w:type="even" r:id="rId9"/>
-      <w:footerReference w:type="default" r:id="rId10"/>
-      <w:headerReference w:type="first" r:id="rId11"/>
-      <w:footerReference w:type="first" r:id="rId12"/>
+      <w:headerReference w:type="even" r:id="rId13"/>
+      <w:headerReference w:type="default" r:id="rId14"/>
+      <w:footerReference w:type="even" r:id="rId15"/>
+      <w:footerReference w:type="default" r:id="rId16"/>
+      <w:headerReference w:type="first" r:id="rId17"/>
+      <w:footerReference w:type="first" r:id="rId18"/>
       <w:pgSz w:w="11906" w:h="16838"/>
       <w:pgMar w:top="1417" w:right="1701" w:bottom="1417" w:left="1701" w:header="708" w:footer="708" w:gutter="0"/>
       <w:cols w:space="708"/>

</xml_diff>